<commit_message>
get body ready to attach hand
</commit_message>
<xml_diff>
--- a/Day 3/Hand Screenshots 2.docx
+++ b/Day 3/Hand Screenshots 2.docx
@@ -163,6 +163,224 @@
           </wp:inline>
         </w:drawing>
       </w:r>
+    </w:p>
+    <w:p/>
+    <w:p>
+      <w:r>
+        <w:rPr>
+          <w:noProof/>
+        </w:rPr>
+        <w:drawing>
+          <wp:inline distT="0" distB="0" distL="0" distR="0" wp14:anchorId="2C70540C" wp14:editId="10AF5DE6">
+            <wp:extent cx="3573145" cy="6189345"/>
+            <wp:effectExtent l="0" t="0" r="8255" b="8255"/>
+            <wp:docPr id="4" name="Picture 4" descr="../../../../Desktop/Screen%20Shot%202017-06-15%20at%2012.59.34%20AM.png"/>
+            <wp:cNvGraphicFramePr>
+              <a:graphicFrameLocks xmlns:a="http://schemas.openxmlformats.org/drawingml/2006/main" noChangeAspect="1"/>
+            </wp:cNvGraphicFramePr>
+            <a:graphic xmlns:a="http://schemas.openxmlformats.org/drawingml/2006/main">
+              <a:graphicData uri="http://schemas.openxmlformats.org/drawingml/2006/picture">
+                <pic:pic xmlns:pic="http://schemas.openxmlformats.org/drawingml/2006/picture">
+                  <pic:nvPicPr>
+                    <pic:cNvPr id="0" name="Picture 1" descr="../../../../Desktop/Screen%20Shot%202017-06-15%20at%2012.59.34%20AM.png"/>
+                    <pic:cNvPicPr>
+                      <a:picLocks noChangeAspect="1" noChangeArrowheads="1"/>
+                    </pic:cNvPicPr>
+                  </pic:nvPicPr>
+                  <pic:blipFill>
+                    <a:blip r:embed="rId7">
+                      <a:extLst>
+                        <a:ext uri="{28A0092B-C50C-407E-A947-70E740481C1C}">
+                          <a14:useLocalDpi xmlns:a14="http://schemas.microsoft.com/office/drawing/2010/main" val="0"/>
+                        </a:ext>
+                      </a:extLst>
+                    </a:blip>
+                    <a:srcRect/>
+                    <a:stretch>
+                      <a:fillRect/>
+                    </a:stretch>
+                  </pic:blipFill>
+                  <pic:spPr bwMode="auto">
+                    <a:xfrm>
+                      <a:off x="0" y="0"/>
+                      <a:ext cx="3573145" cy="6189345"/>
+                    </a:xfrm>
+                    <a:prstGeom prst="rect">
+                      <a:avLst/>
+                    </a:prstGeom>
+                    <a:noFill/>
+                    <a:ln>
+                      <a:noFill/>
+                    </a:ln>
+                  </pic:spPr>
+                </pic:pic>
+              </a:graphicData>
+            </a:graphic>
+          </wp:inline>
+        </w:drawing>
+      </w:r>
+      <w:r>
+        <w:rPr>
+          <w:noProof/>
+        </w:rPr>
+        <w:drawing>
+          <wp:inline distT="0" distB="0" distL="0" distR="0" wp14:anchorId="65F00380" wp14:editId="089B380C">
+            <wp:extent cx="3149600" cy="4419600"/>
+            <wp:effectExtent l="0" t="0" r="0" b="0"/>
+            <wp:docPr id="5" name="Picture 5" descr="../../../../Desktop/Screen%20Shot%202017-06-15%20at%2012.59.21%20AM.png"/>
+            <wp:cNvGraphicFramePr>
+              <a:graphicFrameLocks xmlns:a="http://schemas.openxmlformats.org/drawingml/2006/main" noChangeAspect="1"/>
+            </wp:cNvGraphicFramePr>
+            <a:graphic xmlns:a="http://schemas.openxmlformats.org/drawingml/2006/main">
+              <a:graphicData uri="http://schemas.openxmlformats.org/drawingml/2006/picture">
+                <pic:pic xmlns:pic="http://schemas.openxmlformats.org/drawingml/2006/picture">
+                  <pic:nvPicPr>
+                    <pic:cNvPr id="0" name="Picture 2" descr="../../../../Desktop/Screen%20Shot%202017-06-15%20at%2012.59.21%20AM.png"/>
+                    <pic:cNvPicPr>
+                      <a:picLocks noChangeAspect="1" noChangeArrowheads="1"/>
+                    </pic:cNvPicPr>
+                  </pic:nvPicPr>
+                  <pic:blipFill>
+                    <a:blip r:embed="rId8">
+                      <a:extLst>
+                        <a:ext uri="{28A0092B-C50C-407E-A947-70E740481C1C}">
+                          <a14:useLocalDpi xmlns:a14="http://schemas.microsoft.com/office/drawing/2010/main" val="0"/>
+                        </a:ext>
+                      </a:extLst>
+                    </a:blip>
+                    <a:srcRect/>
+                    <a:stretch>
+                      <a:fillRect/>
+                    </a:stretch>
+                  </pic:blipFill>
+                  <pic:spPr bwMode="auto">
+                    <a:xfrm>
+                      <a:off x="0" y="0"/>
+                      <a:ext cx="3149600" cy="4419600"/>
+                    </a:xfrm>
+                    <a:prstGeom prst="rect">
+                      <a:avLst/>
+                    </a:prstGeom>
+                    <a:noFill/>
+                    <a:ln>
+                      <a:noFill/>
+                    </a:ln>
+                  </pic:spPr>
+                </pic:pic>
+              </a:graphicData>
+            </a:graphic>
+          </wp:inline>
+        </w:drawing>
+      </w:r>
+      <w:r>
+        <w:rPr>
+          <w:noProof/>
+        </w:rPr>
+        <w:drawing>
+          <wp:inline distT="0" distB="0" distL="0" distR="0" wp14:anchorId="2B6DE604" wp14:editId="2E62DFBA">
+            <wp:extent cx="4639945" cy="5986145"/>
+            <wp:effectExtent l="0" t="0" r="8255" b="8255"/>
+            <wp:docPr id="6" name="Picture 6" descr="../../../../Desktop/Screen%20Shot%202017-06-15%20at%2012.59.11%20AM.png"/>
+            <wp:cNvGraphicFramePr>
+              <a:graphicFrameLocks xmlns:a="http://schemas.openxmlformats.org/drawingml/2006/main" noChangeAspect="1"/>
+            </wp:cNvGraphicFramePr>
+            <a:graphic xmlns:a="http://schemas.openxmlformats.org/drawingml/2006/main">
+              <a:graphicData uri="http://schemas.openxmlformats.org/drawingml/2006/picture">
+                <pic:pic xmlns:pic="http://schemas.openxmlformats.org/drawingml/2006/picture">
+                  <pic:nvPicPr>
+                    <pic:cNvPr id="0" name="Picture 3" descr="../../../../Desktop/Screen%20Shot%202017-06-15%20at%2012.59.11%20AM.png"/>
+                    <pic:cNvPicPr>
+                      <a:picLocks noChangeAspect="1" noChangeArrowheads="1"/>
+                    </pic:cNvPicPr>
+                  </pic:nvPicPr>
+                  <pic:blipFill>
+                    <a:blip r:embed="rId9">
+                      <a:extLst>
+                        <a:ext uri="{28A0092B-C50C-407E-A947-70E740481C1C}">
+                          <a14:useLocalDpi xmlns:a14="http://schemas.microsoft.com/office/drawing/2010/main" val="0"/>
+                        </a:ext>
+                      </a:extLst>
+                    </a:blip>
+                    <a:srcRect/>
+                    <a:stretch>
+                      <a:fillRect/>
+                    </a:stretch>
+                  </pic:blipFill>
+                  <pic:spPr bwMode="auto">
+                    <a:xfrm>
+                      <a:off x="0" y="0"/>
+                      <a:ext cx="4639945" cy="5986145"/>
+                    </a:xfrm>
+                    <a:prstGeom prst="rect">
+                      <a:avLst/>
+                    </a:prstGeom>
+                    <a:noFill/>
+                    <a:ln>
+                      <a:noFill/>
+                    </a:ln>
+                  </pic:spPr>
+                </pic:pic>
+              </a:graphicData>
+            </a:graphic>
+          </wp:inline>
+        </w:drawing>
+      </w:r>
+    </w:p>
+    <w:p/>
+    <w:p>
+      <w:r>
+        <w:rPr>
+          <w:noProof/>
+        </w:rPr>
+        <w:drawing>
+          <wp:inline distT="0" distB="0" distL="0" distR="0" wp14:anchorId="422F3176" wp14:editId="3CC8B098">
+            <wp:extent cx="5943600" cy="4453255"/>
+            <wp:effectExtent l="0" t="0" r="0" b="0"/>
+            <wp:docPr id="7" name="Picture 7" descr="../Day%204/Character%20front%20and%20side%20views.jpg"/>
+            <wp:cNvGraphicFramePr>
+              <a:graphicFrameLocks xmlns:a="http://schemas.openxmlformats.org/drawingml/2006/main" noChangeAspect="1"/>
+            </wp:cNvGraphicFramePr>
+            <a:graphic xmlns:a="http://schemas.openxmlformats.org/drawingml/2006/main">
+              <a:graphicData uri="http://schemas.openxmlformats.org/drawingml/2006/picture">
+                <pic:pic xmlns:pic="http://schemas.openxmlformats.org/drawingml/2006/picture">
+                  <pic:nvPicPr>
+                    <pic:cNvPr id="0" name="Picture 4" descr="../Day%204/Character%20front%20and%20side%20views.jpg"/>
+                    <pic:cNvPicPr>
+                      <a:picLocks noChangeAspect="1" noChangeArrowheads="1"/>
+                    </pic:cNvPicPr>
+                  </pic:nvPicPr>
+                  <pic:blipFill>
+                    <a:blip r:embed="rId10" cstate="print">
+                      <a:extLst>
+                        <a:ext uri="{28A0092B-C50C-407E-A947-70E740481C1C}">
+                          <a14:useLocalDpi xmlns:a14="http://schemas.microsoft.com/office/drawing/2010/main" val="0"/>
+                        </a:ext>
+                      </a:extLst>
+                    </a:blip>
+                    <a:srcRect/>
+                    <a:stretch>
+                      <a:fillRect/>
+                    </a:stretch>
+                  </pic:blipFill>
+                  <pic:spPr bwMode="auto">
+                    <a:xfrm>
+                      <a:off x="0" y="0"/>
+                      <a:ext cx="5943600" cy="4453255"/>
+                    </a:xfrm>
+                    <a:prstGeom prst="rect">
+                      <a:avLst/>
+                    </a:prstGeom>
+                    <a:noFill/>
+                    <a:ln>
+                      <a:noFill/>
+                    </a:ln>
+                  </pic:spPr>
+                </pic:pic>
+              </a:graphicData>
+            </a:graphic>
+          </wp:inline>
+        </w:drawing>
+      </w:r>
       <w:bookmarkStart w:id="0" w:name="_GoBack"/>
       <w:bookmarkEnd w:id="0"/>
     </w:p>
@@ -295,6 +513,7 @@
     <w:lsdException w:name="HTML Sample" w:semiHidden="1" w:unhideWhenUsed="1"/>
     <w:lsdException w:name="HTML Typewriter" w:semiHidden="1" w:unhideWhenUsed="1"/>
     <w:lsdException w:name="HTML Variable" w:semiHidden="1" w:unhideWhenUsed="1"/>
+    <w:lsdException w:name="Normal Table" w:semiHidden="1" w:unhideWhenUsed="1"/>
     <w:lsdException w:name="annotation subject" w:semiHidden="1" w:unhideWhenUsed="1"/>
     <w:lsdException w:name="No List" w:semiHidden="1" w:unhideWhenUsed="1"/>
     <w:lsdException w:name="Outline List 1" w:semiHidden="1" w:unhideWhenUsed="1"/>
@@ -340,9 +559,11 @@
     <w:lsdException w:name="Table Subtle 1" w:semiHidden="1" w:unhideWhenUsed="1"/>
     <w:lsdException w:name="Table Subtle 2" w:semiHidden="1" w:unhideWhenUsed="1"/>
     <w:lsdException w:name="Table Web 1" w:semiHidden="1" w:unhideWhenUsed="1"/>
+    <w:lsdException w:name="Table Web 2" w:semiHidden="1" w:unhideWhenUsed="1"/>
     <w:lsdException w:name="Table Web 3" w:semiHidden="1" w:unhideWhenUsed="1"/>
     <w:lsdException w:name="Balloon Text" w:semiHidden="1" w:unhideWhenUsed="1"/>
     <w:lsdException w:name="Table Grid" w:uiPriority="39"/>
+    <w:lsdException w:name="Table Theme" w:semiHidden="1" w:unhideWhenUsed="1"/>
     <w:lsdException w:name="Note Level 1" w:semiHidden="1" w:unhideWhenUsed="1"/>
     <w:lsdException w:name="Note Level 2" w:semiHidden="1" w:unhideWhenUsed="1"/>
     <w:lsdException w:name="Note Level 3" w:semiHidden="1" w:unhideWhenUsed="1"/>

</xml_diff>